<commit_message>
Artist familiarity and hotness correlation, and jubilation...
</commit_message>
<xml_diff>
--- a/report/Million Song Analysis Report.docx
+++ b/report/Million Song Analysis Report.docx
@@ -72,7 +72,23 @@
           <w:rFonts w:ascii="Calibri Light" w:hAnsi="Calibri Light"/>
           <w:b/>
         </w:rPr>
-        <w:t>aka: John Butcher, Austin Poulton, Ian McNair and Barrington Trim</w:t>
+        <w:t xml:space="preserve">aka: John Butcher, Austin </w:t>
+      </w:r>
+      <w:proofErr w:type="spellStart"/>
+      <w:r>
+        <w:rPr>
+          <w:rFonts w:ascii="Calibri Light" w:hAnsi="Calibri Light"/>
+          <w:b/>
+        </w:rPr>
+        <w:t>Poulton</w:t>
+      </w:r>
+      <w:proofErr w:type="spellEnd"/>
+      <w:r>
+        <w:rPr>
+          <w:rFonts w:ascii="Calibri Light" w:hAnsi="Calibri Light"/>
+          <w:b/>
+        </w:rPr>
+        <w:t>, Ian McNair and Barrington Trim</w:t>
       </w:r>
     </w:p>
     <w:p>
@@ -434,6 +450,7 @@
         <w:rPr>
           <w:b/>
         </w:rPr>
+        <w:lastRenderedPageBreak/>
         <w:t xml:space="preserve">3. Implementation Approach </w:t>
       </w:r>
     </w:p>
@@ -521,7 +538,15 @@
         <w:suppressAutoHyphens/>
       </w:pPr>
       <w:r>
-        <w:t xml:space="preserve">Each field per row was contained within ““ , e.g.   </w:t>
+        <w:t>Each field per row was contained within “</w:t>
+      </w:r>
+      <w:proofErr w:type="gramStart"/>
+      <w:r>
+        <w:t>“ ,</w:t>
+      </w:r>
+      <w:proofErr w:type="gramEnd"/>
+      <w:r>
+        <w:t xml:space="preserve"> e.g.   </w:t>
       </w:r>
       <w:r>
         <w:rPr>
@@ -634,8 +659,22 @@
                 <w:szCs w:val="18"/>
                 <w:lang w:val="en-GB" w:eastAsia="en-GB"/>
               </w:rPr>
-              <w:t>Field Pos</w:t>
-            </w:r>
+              <w:t xml:space="preserve">Field </w:t>
+            </w:r>
+            <w:proofErr w:type="spellStart"/>
+            <w:r>
+              <w:rPr>
+                <w:rFonts w:eastAsia="Times New Roman" w:cs="Times New Roman"/>
+                <w:b/>
+                <w:bCs/>
+                <w:color w:val="000000"/>
+                <w:sz w:val="18"/>
+                <w:szCs w:val="18"/>
+                <w:lang w:val="en-GB" w:eastAsia="en-GB"/>
+              </w:rPr>
+              <w:t>Pos</w:t>
+            </w:r>
+            <w:proofErr w:type="spellEnd"/>
           </w:p>
         </w:tc>
         <w:tc>
@@ -1094,6 +1133,7 @@
                 <w:lang w:val="en-GB" w:eastAsia="en-GB"/>
               </w:rPr>
             </w:pPr>
+            <w:proofErr w:type="spellStart"/>
             <w:r>
               <w:rPr>
                 <w:rFonts w:eastAsia="Times New Roman" w:cs="Times New Roman"/>
@@ -1104,6 +1144,7 @@
               </w:rPr>
               <w:t>int</w:t>
             </w:r>
+            <w:proofErr w:type="spellEnd"/>
           </w:p>
         </w:tc>
         <w:tc>
@@ -1446,7 +1487,18 @@
                 <w:szCs w:val="18"/>
                 <w:lang w:val="en-GB" w:eastAsia="en-GB"/>
               </w:rPr>
-              <w:t>artist hot</w:t>
+              <w:t xml:space="preserve">artist </w:t>
+            </w:r>
+            <w:proofErr w:type="spellStart"/>
+            <w:r>
+              <w:rPr>
+                <w:rFonts w:eastAsia="Times New Roman" w:cs="Times New Roman"/>
+                <w:color w:val="000000"/>
+                <w:sz w:val="18"/>
+                <w:szCs w:val="18"/>
+                <w:lang w:val="en-GB" w:eastAsia="en-GB"/>
+              </w:rPr>
+              <w:t>hot</w:t>
             </w:r>
             <w:r>
               <w:rPr>
@@ -1458,6 +1510,7 @@
               </w:rPr>
               <w:t>tnesss</w:t>
             </w:r>
+            <w:proofErr w:type="spellEnd"/>
           </w:p>
         </w:tc>
         <w:tc>
@@ -2406,8 +2459,20 @@
                 <w:szCs w:val="18"/>
                 <w:lang w:val="en-GB" w:eastAsia="en-GB"/>
               </w:rPr>
-              <w:t>artist mbid</w:t>
-            </w:r>
+              <w:t xml:space="preserve">artist </w:t>
+            </w:r>
+            <w:proofErr w:type="spellStart"/>
+            <w:r>
+              <w:rPr>
+                <w:rFonts w:eastAsia="Times New Roman" w:cs="Times New Roman"/>
+                <w:color w:val="000000"/>
+                <w:sz w:val="18"/>
+                <w:szCs w:val="18"/>
+                <w:lang w:val="en-GB" w:eastAsia="en-GB"/>
+              </w:rPr>
+              <w:t>mbid</w:t>
+            </w:r>
+            <w:proofErr w:type="spellEnd"/>
           </w:p>
         </w:tc>
         <w:tc>
@@ -2786,8 +2851,20 @@
                 <w:szCs w:val="18"/>
                 <w:lang w:val="en-GB" w:eastAsia="en-GB"/>
               </w:rPr>
-              <w:t>artist playmeid</w:t>
-            </w:r>
+              <w:t xml:space="preserve">artist </w:t>
+            </w:r>
+            <w:proofErr w:type="spellStart"/>
+            <w:r>
+              <w:rPr>
+                <w:rFonts w:eastAsia="Times New Roman" w:cs="Times New Roman"/>
+                <w:color w:val="000000"/>
+                <w:sz w:val="18"/>
+                <w:szCs w:val="18"/>
+                <w:lang w:val="en-GB" w:eastAsia="en-GB"/>
+              </w:rPr>
+              <w:t>playmeid</w:t>
+            </w:r>
+            <w:proofErr w:type="spellEnd"/>
           </w:p>
         </w:tc>
         <w:tc>
@@ -2814,6 +2891,7 @@
                 <w:lang w:val="en-GB" w:eastAsia="en-GB"/>
               </w:rPr>
             </w:pPr>
+            <w:proofErr w:type="spellStart"/>
             <w:r>
               <w:rPr>
                 <w:rFonts w:eastAsia="Times New Roman" w:cs="Times New Roman"/>
@@ -2824,6 +2902,7 @@
               </w:rPr>
               <w:t>int</w:t>
             </w:r>
+            <w:proofErr w:type="spellEnd"/>
           </w:p>
         </w:tc>
         <w:tc>
@@ -3158,6 +3237,7 @@
                 <w:lang w:val="en-GB" w:eastAsia="en-GB"/>
               </w:rPr>
             </w:pPr>
+            <w:proofErr w:type="spellStart"/>
             <w:r>
               <w:rPr>
                 <w:rFonts w:eastAsia="Times New Roman" w:cs="Times New Roman"/>
@@ -3168,6 +3248,7 @@
               </w:rPr>
               <w:t>danceability</w:t>
             </w:r>
+            <w:proofErr w:type="spellEnd"/>
           </w:p>
         </w:tc>
         <w:tc>
@@ -3510,7 +3591,6 @@
                 <w:szCs w:val="18"/>
                 <w:lang w:val="en-GB" w:eastAsia="en-GB"/>
               </w:rPr>
-              <w:lastRenderedPageBreak/>
               <w:t>15</w:t>
             </w:r>
           </w:p>
@@ -3955,6 +4035,7 @@
                 <w:lang w:val="en-GB" w:eastAsia="en-GB"/>
               </w:rPr>
             </w:pPr>
+            <w:proofErr w:type="spellStart"/>
             <w:r>
               <w:rPr>
                 <w:rFonts w:eastAsia="Times New Roman" w:cs="Times New Roman"/>
@@ -3965,6 +4046,7 @@
               </w:rPr>
               <w:t>int</w:t>
             </w:r>
+            <w:proofErr w:type="spellEnd"/>
           </w:p>
         </w:tc>
         <w:tc>
@@ -4525,6 +4607,7 @@
                 <w:lang w:val="en-GB" w:eastAsia="en-GB"/>
               </w:rPr>
             </w:pPr>
+            <w:proofErr w:type="spellStart"/>
             <w:r>
               <w:rPr>
                 <w:rFonts w:eastAsia="Times New Roman" w:cs="Times New Roman"/>
@@ -4535,6 +4618,7 @@
               </w:rPr>
               <w:t>int</w:t>
             </w:r>
+            <w:proofErr w:type="spellEnd"/>
           </w:p>
         </w:tc>
         <w:tc>
@@ -5285,6 +5369,7 @@
                 <w:lang w:val="en-GB" w:eastAsia="en-GB"/>
               </w:rPr>
             </w:pPr>
+            <w:proofErr w:type="spellStart"/>
             <w:r>
               <w:rPr>
                 <w:rFonts w:eastAsia="Times New Roman" w:cs="Times New Roman"/>
@@ -5295,6 +5380,7 @@
               </w:rPr>
               <w:t>int</w:t>
             </w:r>
+            <w:proofErr w:type="spellEnd"/>
           </w:p>
         </w:tc>
         <w:tc>
@@ -5447,8 +5533,20 @@
                 <w:szCs w:val="18"/>
                 <w:lang w:val="en-GB" w:eastAsia="en-GB"/>
               </w:rPr>
-              <w:t>song hotttnesss</w:t>
-            </w:r>
+              <w:t xml:space="preserve">song </w:t>
+            </w:r>
+            <w:proofErr w:type="spellStart"/>
+            <w:r>
+              <w:rPr>
+                <w:rFonts w:eastAsia="Times New Roman" w:cs="Times New Roman"/>
+                <w:color w:val="000000"/>
+                <w:sz w:val="18"/>
+                <w:szCs w:val="18"/>
+                <w:lang w:val="en-GB" w:eastAsia="en-GB"/>
+              </w:rPr>
+              <w:t>hotttnesss</w:t>
+            </w:r>
+            <w:proofErr w:type="spellEnd"/>
           </w:p>
         </w:tc>
         <w:tc>
@@ -5981,6 +6079,7 @@
                 <w:szCs w:val="18"/>
                 <w:lang w:val="en-GB" w:eastAsia="en-GB"/>
               </w:rPr>
+              <w:lastRenderedPageBreak/>
               <w:t>28</w:t>
             </w:r>
           </w:p>
@@ -6235,6 +6334,7 @@
                 <w:lang w:val="en-GB" w:eastAsia="en-GB"/>
               </w:rPr>
             </w:pPr>
+            <w:proofErr w:type="spellStart"/>
             <w:r>
               <w:rPr>
                 <w:rFonts w:eastAsia="Times New Roman" w:cs="Times New Roman"/>
@@ -6245,6 +6345,7 @@
               </w:rPr>
               <w:t>int</w:t>
             </w:r>
+            <w:proofErr w:type="spellEnd"/>
           </w:p>
         </w:tc>
         <w:tc>
@@ -6695,7 +6796,29 @@
                 <w:szCs w:val="18"/>
                 <w:lang w:val="en-GB" w:eastAsia="en-GB"/>
               </w:rPr>
-              <w:t>Never Gonna Give You Up</w:t>
+              <w:t xml:space="preserve">Never </w:t>
+            </w:r>
+            <w:proofErr w:type="spellStart"/>
+            <w:r>
+              <w:rPr>
+                <w:rFonts w:eastAsia="Times New Roman" w:cs="Times New Roman"/>
+                <w:color w:val="000000"/>
+                <w:sz w:val="18"/>
+                <w:szCs w:val="18"/>
+                <w:lang w:val="en-GB" w:eastAsia="en-GB"/>
+              </w:rPr>
+              <w:t>Gonna</w:t>
+            </w:r>
+            <w:proofErr w:type="spellEnd"/>
+            <w:r>
+              <w:rPr>
+                <w:rFonts w:eastAsia="Times New Roman" w:cs="Times New Roman"/>
+                <w:color w:val="000000"/>
+                <w:sz w:val="18"/>
+                <w:szCs w:val="18"/>
+                <w:lang w:val="en-GB" w:eastAsia="en-GB"/>
+              </w:rPr>
+              <w:t xml:space="preserve"> Give You Up</w:t>
             </w:r>
           </w:p>
         </w:tc>
@@ -6995,6 +7118,7 @@
                 <w:lang w:val="en-GB" w:eastAsia="en-GB"/>
               </w:rPr>
             </w:pPr>
+            <w:proofErr w:type="spellStart"/>
             <w:r>
               <w:rPr>
                 <w:rFonts w:eastAsia="Times New Roman" w:cs="Times New Roman"/>
@@ -7005,6 +7129,7 @@
               </w:rPr>
               <w:t>int</w:t>
             </w:r>
+            <w:proofErr w:type="spellEnd"/>
           </w:p>
         </w:tc>
         <w:tc>
@@ -7185,6 +7310,7 @@
                 <w:lang w:val="en-GB" w:eastAsia="en-GB"/>
               </w:rPr>
             </w:pPr>
+            <w:proofErr w:type="spellStart"/>
             <w:r>
               <w:rPr>
                 <w:rFonts w:eastAsia="Times New Roman" w:cs="Times New Roman"/>
@@ -7195,6 +7321,7 @@
               </w:rPr>
               <w:t>int</w:t>
             </w:r>
+            <w:proofErr w:type="spellEnd"/>
           </w:p>
         </w:tc>
         <w:tc>
@@ -7229,7 +7356,29 @@
                 <w:szCs w:val="18"/>
                 <w:lang w:val="en-GB" w:eastAsia="en-GB"/>
               </w:rPr>
-              <w:t>song release year from MusicBrainz or 0</w:t>
+              <w:t xml:space="preserve">song release year from </w:t>
+            </w:r>
+            <w:proofErr w:type="spellStart"/>
+            <w:r>
+              <w:rPr>
+                <w:rFonts w:eastAsia="Times New Roman" w:cs="Times New Roman"/>
+                <w:color w:val="000000"/>
+                <w:sz w:val="18"/>
+                <w:szCs w:val="18"/>
+                <w:lang w:val="en-GB" w:eastAsia="en-GB"/>
+              </w:rPr>
+              <w:t>MusicBrainz</w:t>
+            </w:r>
+            <w:proofErr w:type="spellEnd"/>
+            <w:r>
+              <w:rPr>
+                <w:rFonts w:eastAsia="Times New Roman" w:cs="Times New Roman"/>
+                <w:color w:val="000000"/>
+                <w:sz w:val="18"/>
+                <w:szCs w:val="18"/>
+                <w:lang w:val="en-GB" w:eastAsia="en-GB"/>
+              </w:rPr>
+              <w:t xml:space="preserve"> or 0</w:t>
             </w:r>
           </w:p>
         </w:tc>
@@ -7459,8 +7608,13 @@
         </w:numPr>
         <w:suppressAutoHyphens/>
       </w:pPr>
-      <w:r>
-        <w:t>Github Enterprise</w:t>
+      <w:proofErr w:type="spellStart"/>
+      <w:r>
+        <w:t>Github</w:t>
+      </w:r>
+      <w:proofErr w:type="spellEnd"/>
+      <w:r>
+        <w:t xml:space="preserve"> Enterprise</w:t>
       </w:r>
     </w:p>
     <w:p/>
@@ -7508,7 +7662,15 @@
     <w:p/>
     <w:p>
       <w:r>
-        <w:t>A Scala framework was created in Github to</w:t>
+        <w:t xml:space="preserve">A Scala framework was created in </w:t>
+      </w:r>
+      <w:proofErr w:type="spellStart"/>
+      <w:r>
+        <w:t>Github</w:t>
+      </w:r>
+      <w:proofErr w:type="spellEnd"/>
+      <w:r>
+        <w:t xml:space="preserve"> to</w:t>
       </w:r>
     </w:p>
     <w:p/>
@@ -7578,8 +7740,16 @@
         <w:rPr>
           <w:color w:val="FF0000"/>
         </w:rPr>
-        <w:t xml:space="preserve"> etc</w:t>
-      </w:r>
+        <w:t xml:space="preserve"> </w:t>
+      </w:r>
+      <w:proofErr w:type="spellStart"/>
+      <w:r>
+        <w:rPr>
+          <w:color w:val="FF0000"/>
+        </w:rPr>
+        <w:t>etc</w:t>
+      </w:r>
+      <w:proofErr w:type="spellEnd"/>
     </w:p>
     <w:p>
       <w:pPr>
@@ -7922,7 +8092,27 @@
           <w:szCs w:val="22"/>
           <w:lang w:val="en-US" w:eastAsia="en-US"/>
         </w:rPr>
-        <w:t>Map an RDD of non-zero hotnesses as a tuple of track id and hotness (track7Id, songHotness)</w:t>
+        <w:t xml:space="preserve">Map an RDD of non-zero hotnesses as a tuple of track id and hotness (track7Id, </w:t>
+      </w:r>
+      <w:proofErr w:type="spellStart"/>
+      <w:r>
+        <w:rPr>
+          <w:rFonts w:asciiTheme="minorHAnsi" w:eastAsiaTheme="minorHAnsi" w:hAnsiTheme="minorHAnsi" w:cstheme="minorBidi"/>
+          <w:sz w:val="22"/>
+          <w:szCs w:val="22"/>
+          <w:lang w:val="en-US" w:eastAsia="en-US"/>
+        </w:rPr>
+        <w:t>songHotness</w:t>
+      </w:r>
+      <w:proofErr w:type="spellEnd"/>
+      <w:r>
+        <w:rPr>
+          <w:rFonts w:asciiTheme="minorHAnsi" w:eastAsiaTheme="minorHAnsi" w:hAnsiTheme="minorHAnsi" w:cstheme="minorBidi"/>
+          <w:sz w:val="22"/>
+          <w:szCs w:val="22"/>
+          <w:lang w:val="en-US" w:eastAsia="en-US"/>
+        </w:rPr>
+        <w:t>)</w:t>
       </w:r>
     </w:p>
     <w:p>
@@ -8085,7 +8275,27 @@
           <w:szCs w:val="22"/>
           <w:lang w:val="en-US" w:eastAsia="en-US"/>
         </w:rPr>
-        <w:t>To gain these metrics, a simple grab of “System.currentTimeMillis” was employed.</w:t>
+        <w:t>To gain these metrics, a simple grab of “</w:t>
+      </w:r>
+      <w:proofErr w:type="spellStart"/>
+      <w:r>
+        <w:rPr>
+          <w:rFonts w:asciiTheme="minorHAnsi" w:eastAsiaTheme="minorHAnsi" w:hAnsiTheme="minorHAnsi" w:cstheme="minorBidi"/>
+          <w:sz w:val="22"/>
+          <w:szCs w:val="22"/>
+          <w:lang w:val="en-US" w:eastAsia="en-US"/>
+        </w:rPr>
+        <w:t>System.currentTimeMillis</w:t>
+      </w:r>
+      <w:proofErr w:type="spellEnd"/>
+      <w:r>
+        <w:rPr>
+          <w:rFonts w:asciiTheme="minorHAnsi" w:eastAsiaTheme="minorHAnsi" w:hAnsiTheme="minorHAnsi" w:cstheme="minorBidi"/>
+          <w:sz w:val="22"/>
+          <w:szCs w:val="22"/>
+          <w:lang w:val="en-US" w:eastAsia="en-US"/>
+        </w:rPr>
+        <w:t>” was employed.</w:t>
       </w:r>
     </w:p>
     <w:p>
@@ -8127,7 +8337,21 @@
         <w:rPr>
           <w:rFonts w:ascii="Courier New" w:hAnsi="Courier New" w:cs="Courier New"/>
         </w:rPr>
-        <w:t xml:space="preserve">15/12/16 10:24:09 INFO DAGScheduler: Job 0 finished: aggregate at MusicAnalysisDriver.scala:16, took 62.879617 s </w:t>
+        <w:t xml:space="preserve">15/12/16 10:24:09 INFO </w:t>
+      </w:r>
+      <w:proofErr w:type="spellStart"/>
+      <w:r>
+        <w:rPr>
+          <w:rFonts w:ascii="Courier New" w:hAnsi="Courier New" w:cs="Courier New"/>
+        </w:rPr>
+        <w:t>DAGScheduler</w:t>
+      </w:r>
+      <w:proofErr w:type="spellEnd"/>
+      <w:r>
+        <w:rPr>
+          <w:rFonts w:ascii="Courier New" w:hAnsi="Courier New" w:cs="Courier New"/>
+        </w:rPr>
+        <w:t xml:space="preserve">: Job 0 finished: aggregate at MusicAnalysisDriver.scala:16, took 62.879617 s </w:t>
       </w:r>
     </w:p>
     <w:p>
@@ -8144,11 +8368,33 @@
           <w:rFonts w:ascii="Courier New" w:hAnsi="Courier New" w:cs="Courier New"/>
         </w:rPr>
       </w:pPr>
+      <w:proofErr w:type="gramStart"/>
       <w:r>
         <w:rPr>
           <w:rFonts w:ascii="Courier New" w:hAnsi="Courier New" w:cs="Courier New"/>
         </w:rPr>
-        <w:t xml:space="preserve">x Sum: 3099003.3770000003 y Sum: 11724.045227214388 xy Sum: 1415465.9601804437 x^2 Sum: 3.99648266890797E8 y^2 Sum: 6042.533619811499 n: 25733 </w:t>
+        <w:t>x</w:t>
+      </w:r>
+      <w:proofErr w:type="gramEnd"/>
+      <w:r>
+        <w:rPr>
+          <w:rFonts w:ascii="Courier New" w:hAnsi="Courier New" w:cs="Courier New"/>
+        </w:rPr>
+        <w:t xml:space="preserve"> Sum: 3099003.3770000003 y Sum: 11724.045227214388 </w:t>
+      </w:r>
+      <w:proofErr w:type="spellStart"/>
+      <w:r>
+        <w:rPr>
+          <w:rFonts w:ascii="Courier New" w:hAnsi="Courier New" w:cs="Courier New"/>
+        </w:rPr>
+        <w:t>xy</w:t>
+      </w:r>
+      <w:proofErr w:type="spellEnd"/>
+      <w:r>
+        <w:rPr>
+          <w:rFonts w:ascii="Courier New" w:hAnsi="Courier New" w:cs="Courier New"/>
+        </w:rPr>
+        <w:t xml:space="preserve"> Sum: 1415465.9601804437 x^2 Sum: 3.99648266890797E8 y^2 Sum: 6042.533619811499 n: 25733 </w:t>
       </w:r>
     </w:p>
     <w:p>
@@ -8169,7 +8415,29 @@
         <w:rPr>
           <w:rFonts w:ascii="Courier New" w:hAnsi="Courier New" w:cs="Courier New"/>
         </w:rPr>
-        <w:t xml:space="preserve">#DancingDads : Spearman correlation, r(tempo, hotness) = </w:t>
+        <w:t>#</w:t>
+      </w:r>
+      <w:proofErr w:type="spellStart"/>
+      <w:proofErr w:type="gramStart"/>
+      <w:r>
+        <w:rPr>
+          <w:rFonts w:ascii="Courier New" w:hAnsi="Courier New" w:cs="Courier New"/>
+        </w:rPr>
+        <w:t>DancingDads</w:t>
+      </w:r>
+      <w:proofErr w:type="spellEnd"/>
+      <w:r>
+        <w:rPr>
+          <w:rFonts w:ascii="Courier New" w:hAnsi="Courier New" w:cs="Courier New"/>
+        </w:rPr>
+        <w:t xml:space="preserve"> :</w:t>
+      </w:r>
+      <w:proofErr w:type="gramEnd"/>
+      <w:r>
+        <w:rPr>
+          <w:rFonts w:ascii="Courier New" w:hAnsi="Courier New" w:cs="Courier New"/>
+        </w:rPr>
+        <w:t xml:space="preserve"> Spearman correlation, r(tempo, hotness) = </w:t>
       </w:r>
       <w:r>
         <w:rPr>
@@ -8219,6 +8487,7 @@
           <w:szCs w:val="22"/>
           <w:lang w:val="en-US" w:eastAsia="en-US"/>
         </w:rPr>
+        <w:lastRenderedPageBreak/>
         <w:t>A later correlation between year and hotness was explored but this again showed nothing exciting:</w:t>
       </w:r>
     </w:p>
@@ -8240,7 +8509,21 @@
         <w:rPr>
           <w:rFonts w:ascii="Courier New" w:hAnsi="Courier New" w:cs="Courier New"/>
         </w:rPr>
-        <w:t xml:space="preserve">15/12/16 10:25:16 INFO DAGScheduler: Job 1 finished: aggregate at MusicAnalysisDriver.scala:16, took 66.069942 s </w:t>
+        <w:t xml:space="preserve">15/12/16 10:25:16 INFO </w:t>
+      </w:r>
+      <w:proofErr w:type="spellStart"/>
+      <w:r>
+        <w:rPr>
+          <w:rFonts w:ascii="Courier New" w:hAnsi="Courier New" w:cs="Courier New"/>
+        </w:rPr>
+        <w:t>DAGScheduler</w:t>
+      </w:r>
+      <w:proofErr w:type="spellEnd"/>
+      <w:r>
+        <w:rPr>
+          <w:rFonts w:ascii="Courier New" w:hAnsi="Courier New" w:cs="Courier New"/>
+        </w:rPr>
+        <w:t xml:space="preserve">: Job 1 finished: aggregate at MusicAnalysisDriver.scala:16, took 66.069942 s </w:t>
       </w:r>
     </w:p>
     <w:p>
@@ -8257,11 +8540,33 @@
           <w:rFonts w:ascii="Courier New" w:hAnsi="Courier New" w:cs="Courier New"/>
         </w:rPr>
       </w:pPr>
+      <w:proofErr w:type="gramStart"/>
       <w:r>
         <w:rPr>
           <w:rFonts w:ascii="Courier New" w:hAnsi="Courier New" w:cs="Courier New"/>
         </w:rPr>
-        <w:t xml:space="preserve">x Sum: 6.12517079E8 y Sum: 149218.0803419707 xy Sum: 2.98441064890428E8 x^2 Sum: 1.224905289423E12 y^2 Sum: 80221.64677558048 n: 306298 </w:t>
+        <w:t>x</w:t>
+      </w:r>
+      <w:proofErr w:type="gramEnd"/>
+      <w:r>
+        <w:rPr>
+          <w:rFonts w:ascii="Courier New" w:hAnsi="Courier New" w:cs="Courier New"/>
+        </w:rPr>
+        <w:t xml:space="preserve"> Sum: 6.12517079E8 y Sum: 149218.0803419707 </w:t>
+      </w:r>
+      <w:proofErr w:type="spellStart"/>
+      <w:r>
+        <w:rPr>
+          <w:rFonts w:ascii="Courier New" w:hAnsi="Courier New" w:cs="Courier New"/>
+        </w:rPr>
+        <w:t>xy</w:t>
+      </w:r>
+      <w:proofErr w:type="spellEnd"/>
+      <w:r>
+        <w:rPr>
+          <w:rFonts w:ascii="Courier New" w:hAnsi="Courier New" w:cs="Courier New"/>
+        </w:rPr>
+        <w:t xml:space="preserve"> Sum: 2.98441064890428E8 x^2 Sum: 1.224905289423E12 y^2 Sum: 80221.64677558048 n: 306298 </w:t>
       </w:r>
     </w:p>
     <w:p>
@@ -8282,7 +8587,29 @@
         <w:rPr>
           <w:rFonts w:ascii="Courier New" w:hAnsi="Courier New" w:cs="Courier New"/>
         </w:rPr>
-        <w:t xml:space="preserve">#DancingDads : Spearman correlation, r(year, hotness) = </w:t>
+        <w:t>#</w:t>
+      </w:r>
+      <w:proofErr w:type="spellStart"/>
+      <w:proofErr w:type="gramStart"/>
+      <w:r>
+        <w:rPr>
+          <w:rFonts w:ascii="Courier New" w:hAnsi="Courier New" w:cs="Courier New"/>
+        </w:rPr>
+        <w:t>DancingDads</w:t>
+      </w:r>
+      <w:proofErr w:type="spellEnd"/>
+      <w:r>
+        <w:rPr>
+          <w:rFonts w:ascii="Courier New" w:hAnsi="Courier New" w:cs="Courier New"/>
+        </w:rPr>
+        <w:t xml:space="preserve"> :</w:t>
+      </w:r>
+      <w:proofErr w:type="gramEnd"/>
+      <w:r>
+        <w:rPr>
+          <w:rFonts w:ascii="Courier New" w:hAnsi="Courier New" w:cs="Courier New"/>
+        </w:rPr>
+        <w:t xml:space="preserve"> Spearman correlation, r(year, hotness) = </w:t>
       </w:r>
       <w:r>
         <w:rPr>
@@ -8294,7 +8621,181 @@
       </w:r>
     </w:p>
     <w:p/>
+    <w:p>
+      <w:r>
+        <w:t>…but wait!</w:t>
+      </w:r>
+    </w:p>
     <w:p/>
+    <w:p>
+      <w:r>
+        <w:t>We then looked at an R scatter plot of Artist familiarity against Song hotness and saw a vague-looking linear relationship so gave that one a spin around the block:</w:t>
+      </w:r>
+    </w:p>
+    <w:p/>
+    <w:p>
+      <w:pPr>
+        <w:pBdr>
+          <w:top w:val="single" w:sz="4" w:space="1" w:color="auto"/>
+          <w:left w:val="single" w:sz="4" w:space="4" w:color="auto"/>
+          <w:bottom w:val="single" w:sz="4" w:space="1" w:color="auto"/>
+          <w:right w:val="single" w:sz="4" w:space="4" w:color="auto"/>
+        </w:pBdr>
+        <w:rPr>
+          <w:rFonts w:ascii="Courier New" w:hAnsi="Courier New" w:cs="Courier New"/>
+          <w:sz w:val="24"/>
+          <w:szCs w:val="24"/>
+        </w:rPr>
+      </w:pPr>
+      <w:r>
+        <w:rPr>
+          <w:rFonts w:ascii="Courier New" w:hAnsi="Courier New" w:cs="Courier New"/>
+          <w:sz w:val="24"/>
+          <w:szCs w:val="24"/>
+        </w:rPr>
+        <w:t>#</w:t>
+      </w:r>
+      <w:proofErr w:type="spellStart"/>
+      <w:proofErr w:type="gramStart"/>
+      <w:r>
+        <w:rPr>
+          <w:rFonts w:ascii="Courier New" w:hAnsi="Courier New" w:cs="Courier New"/>
+          <w:sz w:val="24"/>
+          <w:szCs w:val="24"/>
+        </w:rPr>
+        <w:t>DancingDads</w:t>
+      </w:r>
+      <w:proofErr w:type="spellEnd"/>
+      <w:r>
+        <w:rPr>
+          <w:rFonts w:ascii="Courier New" w:hAnsi="Courier New" w:cs="Courier New"/>
+          <w:sz w:val="24"/>
+          <w:szCs w:val="24"/>
+        </w:rPr>
+        <w:t xml:space="preserve"> :</w:t>
+      </w:r>
+      <w:proofErr w:type="gramEnd"/>
+      <w:r>
+        <w:rPr>
+          <w:rFonts w:ascii="Courier New" w:hAnsi="Courier New" w:cs="Courier New"/>
+          <w:sz w:val="24"/>
+          <w:szCs w:val="24"/>
+        </w:rPr>
+        <w:t xml:space="preserve"> Spearman correlation, r(year, hotness) = 0.09286060647056213</w:t>
+      </w:r>
+    </w:p>
+    <w:p>
+      <w:pPr>
+        <w:pBdr>
+          <w:top w:val="single" w:sz="4" w:space="1" w:color="auto"/>
+          <w:left w:val="single" w:sz="4" w:space="4" w:color="auto"/>
+          <w:bottom w:val="single" w:sz="4" w:space="1" w:color="auto"/>
+          <w:right w:val="single" w:sz="4" w:space="4" w:color="auto"/>
+        </w:pBdr>
+        <w:rPr>
+          <w:rFonts w:ascii="Courier New" w:hAnsi="Courier New" w:cs="Courier New"/>
+          <w:sz w:val="24"/>
+          <w:szCs w:val="24"/>
+        </w:rPr>
+      </w:pPr>
+      <w:proofErr w:type="gramStart"/>
+      <w:r>
+        <w:rPr>
+          <w:rFonts w:ascii="Courier New" w:hAnsi="Courier New" w:cs="Courier New"/>
+          <w:sz w:val="24"/>
+          <w:szCs w:val="24"/>
+        </w:rPr>
+        <w:t>x</w:t>
+      </w:r>
+      <w:proofErr w:type="gramEnd"/>
+      <w:r>
+        <w:rPr>
+          <w:rFonts w:ascii="Courier New" w:hAnsi="Courier New" w:cs="Courier New"/>
+          <w:sz w:val="24"/>
+          <w:szCs w:val="24"/>
+        </w:rPr>
+        <w:t xml:space="preserve"> Sum:  274383.26998428203      y Sum:  206820.31099832949      </w:t>
+      </w:r>
+      <w:proofErr w:type="spellStart"/>
+      <w:r>
+        <w:rPr>
+          <w:rFonts w:ascii="Courier New" w:hAnsi="Courier New" w:cs="Courier New"/>
+          <w:sz w:val="24"/>
+          <w:szCs w:val="24"/>
+        </w:rPr>
+        <w:t>xy</w:t>
+      </w:r>
+      <w:proofErr w:type="spellEnd"/>
+      <w:r>
+        <w:rPr>
+          <w:rFonts w:ascii="Courier New" w:hAnsi="Courier New" w:cs="Courier New"/>
+          <w:sz w:val="24"/>
+          <w:szCs w:val="24"/>
+        </w:rPr>
+        <w:t xml:space="preserve"> Sum: 128645.07662091119      x^2 Sum:        171702.14476174267      y^2 Sum:      105582.98066524208      n:      456258</w:t>
+      </w:r>
+    </w:p>
+    <w:p>
+      <w:pPr>
+        <w:pBdr>
+          <w:top w:val="single" w:sz="4" w:space="1" w:color="auto"/>
+          <w:left w:val="single" w:sz="4" w:space="4" w:color="auto"/>
+          <w:bottom w:val="single" w:sz="4" w:space="1" w:color="auto"/>
+          <w:right w:val="single" w:sz="4" w:space="4" w:color="auto"/>
+        </w:pBdr>
+      </w:pPr>
+      <w:r>
+        <w:rPr>
+          <w:rFonts w:ascii="Courier New" w:hAnsi="Courier New" w:cs="Courier New"/>
+          <w:sz w:val="24"/>
+          <w:szCs w:val="24"/>
+        </w:rPr>
+        <w:t>#</w:t>
+      </w:r>
+      <w:proofErr w:type="spellStart"/>
+      <w:proofErr w:type="gramStart"/>
+      <w:r>
+        <w:rPr>
+          <w:rFonts w:ascii="Courier New" w:hAnsi="Courier New" w:cs="Courier New"/>
+          <w:sz w:val="24"/>
+          <w:szCs w:val="24"/>
+        </w:rPr>
+        <w:t>DancingDads</w:t>
+      </w:r>
+      <w:proofErr w:type="spellEnd"/>
+      <w:r>
+        <w:rPr>
+          <w:rFonts w:ascii="Courier New" w:hAnsi="Courier New" w:cs="Courier New"/>
+          <w:sz w:val="24"/>
+          <w:szCs w:val="24"/>
+        </w:rPr>
+        <w:t xml:space="preserve"> :</w:t>
+      </w:r>
+      <w:proofErr w:type="gramEnd"/>
+      <w:r>
+        <w:rPr>
+          <w:rFonts w:ascii="Courier New" w:hAnsi="Courier New" w:cs="Courier New"/>
+          <w:sz w:val="24"/>
+          <w:szCs w:val="24"/>
+        </w:rPr>
+        <w:t xml:space="preserve"> Spearman correlation, r(familiarity, hotness) = </w:t>
+      </w:r>
+      <w:r>
+        <w:rPr>
+          <w:rFonts w:ascii="Courier New" w:hAnsi="Courier New" w:cs="Courier New"/>
+          <w:b/>
+          <w:sz w:val="24"/>
+          <w:szCs w:val="24"/>
+        </w:rPr>
+        <w:t>0.47956310486659387</w:t>
+      </w:r>
+    </w:p>
+    <w:p/>
+    <w:p>
+      <w:r>
+        <w:t>Thus we see almost half-way to a decent, positive correlation between how familiar and artist is and their song “hotness”.</w:t>
+      </w:r>
+    </w:p>
     <w:p/>
     <w:p>
       <w:pPr>
@@ -18574,14 +19075,23 @@
           <w:sz w:val="20"/>
           <w:szCs w:val="20"/>
         </w:rPr>
-        <w:t>Tempo vs Hotness Heatmap</w:t>
-      </w:r>
+        <w:t xml:space="preserve">Tempo vs Hotness </w:t>
+      </w:r>
+      <w:proofErr w:type="spellStart"/>
+      <w:r>
+        <w:rPr>
+          <w:i w:val="0"/>
+          <w:iCs w:val="0"/>
+          <w:color w:val="auto"/>
+          <w:sz w:val="20"/>
+          <w:szCs w:val="20"/>
+        </w:rPr>
+        <w:t>Heatmap</w:t>
+      </w:r>
+      <w:proofErr w:type="spellEnd"/>
     </w:p>
     <w:p/>
-    <w:p>
-      <w:bookmarkStart w:id="1" w:name="_GoBack"/>
-      <w:bookmarkEnd w:id="1"/>
-    </w:p>
+    <w:p/>
     <w:p/>
     <w:p>
       <w:pPr>
@@ -18710,7 +19220,11 @@
         <w:t xml:space="preserve">Some lessons have been learned with regards to the performance aspects of running jobs in a Spark cluster environment. Whilst RDDs provide a useful abstraction from the underlying parallelism, the </w:t>
       </w:r>
       <w:r>
-        <w:t>method of processing large data sets still needs to be considered. In particular, the initial correlation task where many RDDs were created and an expensive join performed</w:t>
+        <w:t xml:space="preserve">method of processing large data sets still needs to be considered. In particular, the initial correlation task where many RDDs were </w:t>
+      </w:r>
+      <w:r>
+        <w:lastRenderedPageBreak/>
+        <w:t>created and an expensive join performed</w:t>
       </w:r>
       <w:r>
         <w:t>,</w:t>
@@ -18781,6 +19295,20 @@
       <w:r>
         <w:t>Background knowledge in parallel processing is essential</w:t>
       </w:r>
+    </w:p>
+    <w:p>
+      <w:pPr>
+        <w:pStyle w:val="ListParagraph"/>
+        <w:numPr>
+          <w:ilvl w:val="0"/>
+          <w:numId w:val="6"/>
+        </w:numPr>
+      </w:pPr>
+      <w:r>
+        <w:t>If you’re a hot artist, your songs are likely to be hot too</w:t>
+      </w:r>
+      <w:bookmarkStart w:id="1" w:name="_GoBack"/>
+      <w:bookmarkEnd w:id="1"/>
       <w:r>
         <w:br/>
         <w:t xml:space="preserve"> </w:t>
@@ -18870,6 +19398,7 @@
         <w:rPr>
           <w:b/>
         </w:rPr>
+        <w:lastRenderedPageBreak/>
         <w:t xml:space="preserve">6. </w:t>
       </w:r>
       <w:r>
@@ -18890,8 +19419,13 @@
         </w:rPr>
         <w:t>Spark Programming Guide</w:t>
       </w:r>
-      <w:r>
-        <w:t xml:space="preserve">.[online] Available at: </w:t>
+      <w:proofErr w:type="gramStart"/>
+      <w:r>
+        <w:t>.[</w:t>
+      </w:r>
+      <w:proofErr w:type="gramEnd"/>
+      <w:r>
+        <w:t xml:space="preserve">online] Available at: </w:t>
       </w:r>
       <w:hyperlink r:id="rId11">
         <w:r>
@@ -18907,8 +19441,13 @@
     </w:p>
     <w:p/>
     <w:p>
-      <w:r>
-        <w:t xml:space="preserve">ScalaNLP (2015) </w:t>
+      <w:proofErr w:type="spellStart"/>
+      <w:r>
+        <w:t>ScalaNLP</w:t>
+      </w:r>
+      <w:proofErr w:type="spellEnd"/>
+      <w:r>
+        <w:t xml:space="preserve"> (2015) </w:t>
       </w:r>
       <w:r>
         <w:rPr>
@@ -18917,7 +19456,23 @@
         <w:t>Breeze Quick start</w:t>
       </w:r>
       <w:r>
-        <w:t xml:space="preserve"> Numeric Processing for Scala  [online] Avaialble at </w:t>
+        <w:t xml:space="preserve"> Numeric Processing for </w:t>
+      </w:r>
+      <w:proofErr w:type="gramStart"/>
+      <w:r>
+        <w:t>Scala  [</w:t>
+      </w:r>
+      <w:proofErr w:type="gramEnd"/>
+      <w:r>
+        <w:t xml:space="preserve">online] </w:t>
+      </w:r>
+      <w:proofErr w:type="spellStart"/>
+      <w:r>
+        <w:t>Avaialble</w:t>
+      </w:r>
+      <w:proofErr w:type="spellEnd"/>
+      <w:r>
+        <w:t xml:space="preserve"> at </w:t>
       </w:r>
       <w:hyperlink r:id="rId12">
         <w:r>
@@ -19021,8 +19576,18 @@
         <w:sz w:val="20"/>
         <w:szCs w:val="20"/>
       </w:rPr>
-      <w:t>John Butcher, Austin Poulton</w:t>
+      <w:t xml:space="preserve">John Butcher, Austin </w:t>
     </w:r>
+    <w:proofErr w:type="spellStart"/>
+    <w:r>
+      <w:rPr>
+        <w:rFonts w:asciiTheme="majorHAnsi" w:hAnsiTheme="majorHAnsi"/>
+        <w:sz w:val="20"/>
+        <w:szCs w:val="20"/>
+      </w:rPr>
+      <w:t>Poulton</w:t>
+    </w:r>
+    <w:proofErr w:type="spellEnd"/>
     <w:r>
       <w:rPr>
         <w:rFonts w:asciiTheme="majorHAnsi" w:hAnsiTheme="majorHAnsi"/>
@@ -19135,7 +19700,7 @@
         <w:sz w:val="20"/>
         <w:szCs w:val="20"/>
       </w:rPr>
-      <w:t>1</w:t>
+      <w:t>8</w:t>
     </w:r>
     <w:r>
       <w:rPr>
@@ -19189,7 +19754,7 @@
         <w:sz w:val="20"/>
         <w:szCs w:val="20"/>
       </w:rPr>
-      <w:t>7</w:t>
+      <w:t>8</w:t>
     </w:r>
     <w:r>
       <w:rPr>
@@ -21396,7 +21961,7 @@
 </file>
 
 <file path=customXml/itemProps2.xml><?xml version="1.0" encoding="utf-8"?>
-<ds:datastoreItem xmlns:ds="http://schemas.openxmlformats.org/officeDocument/2006/customXml" ds:itemID="{A15785A5-213D-47E1-BAAF-535897BF61C5}">
+<ds:datastoreItem xmlns:ds="http://schemas.openxmlformats.org/officeDocument/2006/customXml" ds:itemID="{15A07136-48E2-4BDD-82B0-AA40329E9DD6}">
   <ds:schemaRefs>
     <ds:schemaRef ds:uri="http://schemas.openxmlformats.org/officeDocument/2006/bibliography"/>
   </ds:schemaRefs>

</xml_diff>